<commit_message>
Assignment 7.1 and 7.2 completed.
</commit_message>
<xml_diff>
--- a/Weekly and Projects/assignment_07_1_BlasdellBlaine.docx
+++ b/Weekly and Projects/assignment_07_1_BlasdellBlaine.docx
@@ -1129,7 +1129,7 @@
         <w:pStyle w:val="FirstParagraph"/>
       </w:pPr>
       <w:r>
-        <w:t xml:space="preserve">Answer - The accuracy of my initial model with all variables is 83.6 %. By playing with the model I took several less significant variables, and surprisingly including DGN and Age and I got my model to be 84.3% accurate.</w:t>
+        <w:t xml:space="preserve">Answer - The accuracy of my initial model with all variables is 83.6 %. By playing with the model I took several less significant variables out, and surprisingly not including DGN and Age and I got my model to be 84.3% accurate.</w:t>
       </w:r>
     </w:p>
     <w:p>
@@ -1254,7 +1254,7 @@
         <w:rPr>
           <w:rStyle w:val="VerbatimChar"/>
         </w:rPr>
-        <w:t xml:space="preserve">## [1] 0.8361702</w:t>
+        <w:t xml:space="preserve">## [1] 83.61702</w:t>
       </w:r>
     </w:p>
     <w:p>
@@ -1265,7 +1265,7 @@
         <w:rPr>
           <w:rStyle w:val="VerbatimChar"/>
         </w:rPr>
-        <w:t xml:space="preserve">## [1] 0.8425532</w:t>
+        <w:t xml:space="preserve">## [1] 84.25532</w:t>
       </w:r>
     </w:p>
     <w:p>

</xml_diff>